<commit_message>
change: Report lab1 -> Report lab2
</commit_message>
<xml_diff>
--- a/doc/Report.docx
+++ b/doc/Report.docx
@@ -20,13 +20,8 @@
         <w:ind w:firstLine="0"/>
         <w:jc w:val="center"/>
       </w:pPr>
-      <w:proofErr w:type="gramStart"/>
-      <w:r>
-        <w:t>высшего</w:t>
-      </w:r>
-      <w:proofErr w:type="gramEnd"/>
-      <w:r>
-        <w:t xml:space="preserve"> профессионального образования</w:t>
+      <w:r>
+        <w:t>высшего профессионального образования</w:t>
       </w:r>
     </w:p>
     <w:p>
@@ -121,21 +116,12 @@
           <w:szCs w:val="28"/>
         </w:rPr>
       </w:pPr>
-      <w:proofErr w:type="gramStart"/>
       <w:r>
         <w:rPr>
           <w:rFonts w:cs="Times New Roman"/>
           <w:szCs w:val="28"/>
         </w:rPr>
-        <w:t>по</w:t>
-      </w:r>
-      <w:proofErr w:type="gramEnd"/>
-      <w:r>
-        <w:rPr>
-          <w:rFonts w:cs="Times New Roman"/>
-          <w:szCs w:val="28"/>
-        </w:rPr>
-        <w:t xml:space="preserve"> дисциплине: </w:t>
+        <w:t xml:space="preserve">по дисциплине: </w:t>
       </w:r>
       <w:r>
         <w:rPr>
@@ -154,7 +140,7 @@
         <w:t xml:space="preserve">Лабораторная работа № </w:t>
       </w:r>
       <w:r>
-        <w:t>1</w:t>
+        <w:t>2</w:t>
       </w:r>
       <w:r>
         <w:t>.</w:t>
@@ -166,34 +152,30 @@
         <w:jc w:val="center"/>
         <w:rPr>
           <w:bCs/>
-          <w:lang w:val="en-US"/>
-        </w:rPr>
-      </w:pPr>
-      <w:proofErr w:type="spellStart"/>
-      <w:r>
-        <w:rPr>
-          <w:bCs/>
-        </w:rPr>
-        <w:t>Producer-Consumer</w:t>
-      </w:r>
-      <w:proofErr w:type="spellEnd"/>
+        </w:rPr>
+      </w:pPr>
       <w:r>
         <w:rPr>
           <w:bCs/>
           <w:lang w:val="en-US"/>
         </w:rPr>
+        <w:t>Thread Pool</w:t>
+      </w:r>
+      <w:r>
+        <w:rPr>
+          <w:bCs/>
+        </w:rPr>
         <w:t xml:space="preserve"> (</w:t>
       </w:r>
       <w:r>
         <w:rPr>
           <w:bCs/>
         </w:rPr>
-        <w:t>Производитель-Потребитель</w:t>
+        <w:t>Пул Потоков</w:t>
       </w:r>
       <w:r>
         <w:rPr>
           <w:bCs/>
-          <w:lang w:val="en-US"/>
         </w:rPr>
         <w:t>)</w:t>
       </w:r>
@@ -268,21 +250,12 @@
           <w:szCs w:val="24"/>
         </w:rPr>
       </w:pPr>
-      <w:proofErr w:type="gramStart"/>
       <w:r>
         <w:rPr>
           <w:rFonts w:cs="Times New Roman"/>
           <w:szCs w:val="24"/>
         </w:rPr>
-        <w:t>студент</w:t>
-      </w:r>
-      <w:proofErr w:type="gramEnd"/>
-      <w:r>
-        <w:rPr>
-          <w:rFonts w:cs="Times New Roman"/>
-          <w:szCs w:val="24"/>
-        </w:rPr>
-        <w:t xml:space="preserve"> гр. ПРО-</w:t>
+        <w:t>студент гр. ПРО-</w:t>
       </w:r>
       <w:r>
         <w:rPr>
@@ -417,35 +390,32 @@
       </w:r>
     </w:p>
     <w:p>
-      <w:r>
-        <w:t>Разработать приложение, состоящее из двух функциональных частей. Первая время от времени отправляет сообщения (например, это может происходить при нажатии некоторой кнопки, или клавиши на клавиатуре) второй, вторая каким-то образом на них реагирует.</w:t>
-      </w:r>
-    </w:p>
-    <w:p>
-      <w:r>
-        <w:t>Размер буфера передачи между этими частями – 1 сообщение, а первая задача (передатчик) никогда не ждет очистки буфера. Т.е. если вторая часть (приемник) не успевает получить помещенное в буфер сообщение, а уже возникает новое сообщение, то это новое сообщение заменяет старое, а старое - теряется</w:t>
-      </w:r>
-      <w:r>
-        <w:t>.</w:t>
-      </w:r>
-    </w:p>
-    <w:p>
-      <w:r>
-        <w:t>Здесь передатчик имитирует аппаратное обеспечение СРВ. Время обработки сообщения приемник</w:t>
-      </w:r>
-      <w:r>
-        <w:t>ом должно быть 1-2с (можно восп</w:t>
-      </w:r>
-      <w:r>
-        <w:t xml:space="preserve">ользоваться функцией </w:t>
-      </w:r>
-      <w:proofErr w:type="spellStart"/>
-      <w:r>
-        <w:t>Sleep</w:t>
-      </w:r>
-      <w:proofErr w:type="spellEnd"/>
-      <w:r>
-        <w:t>). Необходимо добиться того, чтобы при возникновении 2-3 сообщений подряд (до окончания обработки первого из них) ни одно из них не терялось, т.е. все обрабатывались приемником.</w:t>
+      <w:pPr>
+        <w:rPr>
+          <w:lang w:val="en-US"/>
+        </w:rPr>
+      </w:pPr>
+      <w:r>
+        <w:t>Р</w:t>
+      </w:r>
+      <w:r>
+        <w:t>еализовать пул потоков для усовершенствования решения лабораторной работы</w:t>
+      </w:r>
+      <w:r>
+        <w:t xml:space="preserve"> №</w:t>
+      </w:r>
+      <w:r>
+        <w:t xml:space="preserve"> 1.</w:t>
+      </w:r>
+    </w:p>
+    <w:p>
+      <w:r>
+        <w:t>Предлагается такая схема работы. Кроме главного, создаются еще N потоков (пул потоков), а также заводится семафор с начальным значением 0. При поступлении очередного символа во внутренний буфер (на 2-3 символа, созданный в первой задаче) тот поток, который помещает символ в буфер, увеличивает значение семафора на 1. Фактически, будем стремиться к тому, чтобы значение семафора равнялось количеству помещенных в буфер, но еще не взятых в обработку символов.</w:t>
+      </w:r>
+    </w:p>
+    <w:p>
+      <w:r>
+        <w:t>Каждый из N потоков пула имеет такую логику работы: ждем, пока не появится очередное задание, затем забираем это задание (чтобы другие его уже не получили), обрабатываем его и снова ждем и т.д.</w:t>
       </w:r>
     </w:p>
     <w:p/>
@@ -473,10 +443,16 @@
         <w:t xml:space="preserve">Для решения этой задачи были созданы </w:t>
       </w:r>
       <w:r>
-        <w:t xml:space="preserve">7 </w:t>
-      </w:r>
-      <w:r>
-        <w:t>классов:</w:t>
+        <w:t>2</w:t>
+      </w:r>
+      <w:r>
+        <w:t xml:space="preserve"> </w:t>
+      </w:r>
+      <w:r>
+        <w:t>класса и 1 интерфейс</w:t>
+      </w:r>
+      <w:r>
+        <w:t>:</w:t>
       </w:r>
     </w:p>
     <w:p>
@@ -488,19 +464,16 @@
         </w:numPr>
       </w:pPr>
       <w:r>
+        <w:t>ThreadPool</w:t>
+      </w:r>
+      <w:r>
         <w:rPr>
           <w:lang w:val="en-US"/>
         </w:rPr>
-        <w:t>Buffer</w:t>
-      </w:r>
-      <w:r>
-        <w:t xml:space="preserve"> - </w:t>
-      </w:r>
-      <w:r>
-        <w:t>б</w:t>
-      </w:r>
-      <w:r>
-        <w:t>уфер, который хранит одно сообщение</w:t>
+        <w:t xml:space="preserve"> – </w:t>
+      </w:r>
+      <w:r>
+        <w:t>пул потоков</w:t>
       </w:r>
     </w:p>
     <w:p>
@@ -511,22 +484,22 @@
           <w:numId w:val="2"/>
         </w:numPr>
       </w:pPr>
-      <w:proofErr w:type="spellStart"/>
-      <w:r>
-        <w:rPr>
-          <w:lang w:val="en-US"/>
-        </w:rPr>
-        <w:t>BufferReader</w:t>
-      </w:r>
-      <w:proofErr w:type="spellEnd"/>
-      <w:r>
-        <w:rPr>
-          <w:lang w:val="en-US"/>
-        </w:rPr>
-        <w:t xml:space="preserve"> - </w:t>
-      </w:r>
-      <w:r>
-        <w:t>поток, читающий буфер</w:t>
+      <w:bookmarkStart w:id="0" w:name="_Hlk383271942"/>
+      <w:r>
+        <w:t xml:space="preserve">ProcessingThread </w:t>
+      </w:r>
+      <w:bookmarkEnd w:id="0"/>
+      <w:r>
+        <w:t xml:space="preserve">– </w:t>
+      </w:r>
+      <w:r>
+        <w:t xml:space="preserve">поток для обработки </w:t>
+      </w:r>
+      <w:r>
+        <w:t>сообщений</w:t>
+      </w:r>
+      <w:r>
+        <w:t xml:space="preserve"> из буфера</w:t>
       </w:r>
     </w:p>
     <w:p>
@@ -537,392 +510,194 @@
           <w:numId w:val="2"/>
         </w:numPr>
       </w:pPr>
-      <w:proofErr w:type="spellStart"/>
-      <w:r>
-        <w:rPr>
+      <w:bookmarkStart w:id="1" w:name="_Hlk383272024"/>
+      <w:r>
+        <w:t xml:space="preserve">ProcessingListener </w:t>
+      </w:r>
+      <w:bookmarkEnd w:id="1"/>
+      <w:r>
+        <w:t xml:space="preserve">– </w:t>
+      </w:r>
+      <w:r>
+        <w:t>интерфейс, для реализации слушателя завершения процесса обработки</w:t>
+      </w:r>
+    </w:p>
+    <w:p>
+      <w:pPr>
+        <w:ind w:left="567" w:firstLine="0"/>
+      </w:pPr>
+    </w:p>
+    <w:p>
+      <w:r>
+        <w:t xml:space="preserve">При запуске программы, создается объект класса </w:t>
+      </w:r>
+      <w:bookmarkStart w:id="2" w:name="_Hlk383271799"/>
+      <w:r>
+        <w:t>«</w:t>
+      </w:r>
+      <w:r>
+        <w:rPr>
+          <w:b/>
           <w:lang w:val="en-US"/>
         </w:rPr>
-        <w:t>BufferValue</w:t>
-      </w:r>
-      <w:proofErr w:type="spellEnd"/>
-      <w:r>
-        <w:t xml:space="preserve"> - з</w:t>
-      </w:r>
-      <w:r>
-        <w:t>начение для записи в буфер</w:t>
-      </w:r>
-    </w:p>
-    <w:p>
-      <w:pPr>
-        <w:pStyle w:val="a6"/>
-        <w:numPr>
-          <w:ilvl w:val="0"/>
-          <w:numId w:val="2"/>
-        </w:numPr>
-      </w:pPr>
-      <w:proofErr w:type="spellStart"/>
-      <w:r>
+        <w:t>ThreadPool</w:t>
+      </w:r>
+      <w:r>
+        <w:t>»</w:t>
+      </w:r>
+      <w:bookmarkEnd w:id="2"/>
+      <w:r>
+        <w:t>, который создает 4 потока</w:t>
+      </w:r>
+      <w:r>
+        <w:t xml:space="preserve"> (</w:t>
+      </w:r>
+      <w:r>
+        <w:t>экземпляры класса «</w:t>
+      </w:r>
+      <w:r>
+        <w:rPr>
+          <w:b/>
+        </w:rPr>
+        <w:t>ProcessingThread</w:t>
+      </w:r>
+      <w:r>
+        <w:t>»</w:t>
+      </w:r>
+      <w:r>
+        <w:t>)</w:t>
+      </w:r>
+      <w:r>
+        <w:t>.</w:t>
+      </w:r>
+    </w:p>
+    <w:p>
+      <w:pPr>
         <w:rPr>
           <w:lang w:val="en-US"/>
         </w:rPr>
-        <w:t>BufferWriter</w:t>
-      </w:r>
-      <w:proofErr w:type="spellEnd"/>
-      <w:r>
-        <w:t xml:space="preserve"> - </w:t>
-      </w:r>
-      <w:r>
-        <w:t>п</w:t>
-      </w:r>
-      <w:r>
-        <w:t>оток пиш</w:t>
-      </w:r>
-      <w:r>
-        <w:t>ущий в буфер</w:t>
-      </w:r>
-    </w:p>
-    <w:p>
-      <w:pPr>
-        <w:pStyle w:val="a6"/>
-        <w:numPr>
-          <w:ilvl w:val="0"/>
-          <w:numId w:val="2"/>
-        </w:numPr>
-      </w:pPr>
-      <w:proofErr w:type="spellStart"/>
-      <w:r>
-        <w:rPr>
+      </w:pPr>
+      <w:r>
+        <w:t>«</w:t>
+      </w:r>
+      <w:r>
+        <w:rPr>
+          <w:b/>
+        </w:rPr>
+        <w:t>ProcessingThread</w:t>
+      </w:r>
+      <w:r>
+        <w:t>»</w:t>
+      </w:r>
+      <w:r>
+        <w:t xml:space="preserve"> - это поток для обработки сообщений из буфера. Пока ему не передано сообщение для обработки, он умеет становиться на паузу и почти не использовать системные ресурсы. Как только ему передается сообщение, он его обрабатывает и опять становится на паузу.</w:t>
+      </w:r>
+    </w:p>
+    <w:p>
+      <w:r>
+        <w:t xml:space="preserve">При возникновении нового сообщения в буфере, у объекта </w:t>
+      </w:r>
+      <w:r>
+        <w:t>«</w:t>
+      </w:r>
+      <w:r>
+        <w:rPr>
+          <w:b/>
           <w:lang w:val="en-US"/>
         </w:rPr>
-        <w:t>Const</w:t>
-      </w:r>
-      <w:proofErr w:type="spellEnd"/>
-      <w:r>
-        <w:rPr>
+        <w:t>ThreadPool</w:t>
+      </w:r>
+      <w:r>
+        <w:t>»</w:t>
+      </w:r>
+      <w:r>
+        <w:t xml:space="preserve"> вызывается метод: </w:t>
+      </w:r>
+      <w:r>
+        <w:rPr>
+          <w:b/>
+        </w:rPr>
+        <w:t>getFreeThread()</w:t>
+      </w:r>
+      <w:r>
+        <w:t>, котор</w:t>
+      </w:r>
+      <w:r>
+        <w:t>ый</w:t>
+      </w:r>
+      <w:r>
+        <w:t xml:space="preserve"> возвращает либо первый свободный поток, либо </w:t>
+      </w:r>
+      <w:r>
+        <w:rPr>
+          <w:b/>
           <w:lang w:val="en-US"/>
         </w:rPr>
-        <w:t xml:space="preserve"> - </w:t>
-      </w:r>
-      <w:r>
-        <w:t>класс с константами</w:t>
-      </w:r>
-    </w:p>
-    <w:p>
-      <w:pPr>
-        <w:pStyle w:val="a6"/>
-        <w:numPr>
-          <w:ilvl w:val="0"/>
-          <w:numId w:val="2"/>
-        </w:numPr>
-      </w:pPr>
-      <w:proofErr w:type="spellStart"/>
-      <w:r>
-        <w:rPr>
+        <w:t>null</w:t>
+      </w:r>
+      <w:r>
+        <w:t xml:space="preserve">, </w:t>
+      </w:r>
+      <w:r>
+        <w:t>если все потоки заняты.</w:t>
+      </w:r>
+    </w:p>
+    <w:p>
+      <w:r>
+        <w:t>Далее, если объект класса «</w:t>
+      </w:r>
+      <w:bookmarkStart w:id="3" w:name="_Hlk383272266"/>
+      <w:r>
+        <w:rPr>
+          <w:b/>
+        </w:rPr>
+        <w:t>ProcessingThread</w:t>
+      </w:r>
+      <w:bookmarkEnd w:id="3"/>
+      <w:r>
+        <w:t xml:space="preserve">» не равен </w:t>
+      </w:r>
+      <w:r>
+        <w:rPr>
+          <w:b/>
           <w:lang w:val="en-US"/>
         </w:rPr>
-        <w:t>MainWindow</w:t>
-      </w:r>
-      <w:proofErr w:type="spellEnd"/>
-      <w:r>
-        <w:rPr>
-          <w:lang w:val="en-US"/>
-        </w:rPr>
-        <w:t xml:space="preserve"> - </w:t>
-      </w:r>
-      <w:r>
-        <w:t>главное окно</w:t>
-      </w:r>
-    </w:p>
-    <w:p>
-      <w:pPr>
-        <w:pStyle w:val="a6"/>
-        <w:numPr>
-          <w:ilvl w:val="0"/>
-          <w:numId w:val="2"/>
-        </w:numPr>
-      </w:pPr>
-      <w:r>
-        <w:rPr>
-          <w:lang w:val="en-US"/>
-        </w:rPr>
-        <w:t xml:space="preserve">Main - </w:t>
-      </w:r>
-      <w:r>
-        <w:t>класс запускающий программу</w:t>
-      </w:r>
-    </w:p>
-    <w:p>
-      <w:pPr>
-        <w:ind w:left="567" w:firstLine="0"/>
-      </w:pPr>
-    </w:p>
-    <w:p>
-      <w:r>
-        <w:t>Программа запускается с класса «</w:t>
-      </w:r>
-      <w:r>
-        <w:rPr>
-          <w:b/>
-          <w:lang w:val="en-US"/>
-        </w:rPr>
-        <w:t>Main</w:t>
-      </w:r>
-      <w:r>
-        <w:t>»</w:t>
+        <w:t>null</w:t>
       </w:r>
       <w:r>
         <w:t xml:space="preserve">, </w:t>
       </w:r>
       <w:r>
-        <w:t>который внутри себя создает «</w:t>
-      </w:r>
-      <w:proofErr w:type="spellStart"/>
-      <w:r>
-        <w:rPr>
-          <w:b/>
-          <w:lang w:val="en-US"/>
-        </w:rPr>
-        <w:t>MainWindow</w:t>
-      </w:r>
-      <w:proofErr w:type="spellEnd"/>
-      <w:r>
-        <w:t>» (</w:t>
-      </w:r>
-      <w:r>
-        <w:t>г</w:t>
-      </w:r>
-      <w:r>
-        <w:t>лавное окно программы).</w:t>
-      </w:r>
-    </w:p>
-    <w:p>
-      <w:r>
-        <w:t>«</w:t>
-      </w:r>
-      <w:proofErr w:type="spellStart"/>
-      <w:r>
-        <w:rPr>
-          <w:b/>
-          <w:lang w:val="en-US"/>
-        </w:rPr>
-        <w:t>MainWindow</w:t>
-      </w:r>
-      <w:proofErr w:type="spellEnd"/>
-      <w:r>
-        <w:t>»</w:t>
-      </w:r>
-      <w:r>
-        <w:t xml:space="preserve"> </w:t>
-      </w:r>
-      <w:r>
-        <w:t xml:space="preserve">внутри себя запускает </w:t>
-      </w:r>
-      <w:r>
-        <w:t>класс-</w:t>
-      </w:r>
-      <w:r>
-        <w:t>поток</w:t>
-      </w:r>
-      <w:r>
-        <w:t xml:space="preserve"> «</w:t>
-      </w:r>
-      <w:proofErr w:type="spellStart"/>
-      <w:r>
-        <w:rPr>
-          <w:b/>
-          <w:lang w:val="en-US"/>
-        </w:rPr>
-        <w:t>BufferReader</w:t>
-      </w:r>
-      <w:proofErr w:type="spellEnd"/>
-      <w:r>
-        <w:t>»</w:t>
-      </w:r>
-      <w:r>
-        <w:t>, который по таймеру каждые 100</w:t>
-      </w:r>
-      <w:r>
-        <w:t xml:space="preserve"> </w:t>
-      </w:r>
-      <w:r>
-        <w:t>миллисекунд</w:t>
-      </w:r>
-      <w:r>
-        <w:t>, проверяет класс «</w:t>
-      </w:r>
-      <w:r>
-        <w:rPr>
-          <w:b/>
-          <w:lang w:val="en-US"/>
-        </w:rPr>
-        <w:t>Buffer</w:t>
-      </w:r>
-      <w:r>
-        <w:t xml:space="preserve">», </w:t>
-      </w:r>
-      <w:r>
-        <w:t>если в нем есть какое-либо значение, то он его перемещает в свой буфер, который реализован в виде списка с неограниченной длиной.</w:t>
-      </w:r>
-    </w:p>
-    <w:p>
-      <w:bookmarkStart w:id="0" w:name="_Hlk382653820"/>
-      <w:r>
-        <w:t xml:space="preserve">Так же </w:t>
-      </w:r>
-      <w:r>
-        <w:t>«</w:t>
-      </w:r>
-      <w:proofErr w:type="spellStart"/>
-      <w:r>
-        <w:rPr>
-          <w:b/>
-          <w:lang w:val="en-US"/>
-        </w:rPr>
-        <w:t>MainWindow</w:t>
-      </w:r>
-      <w:proofErr w:type="spellEnd"/>
-      <w:r>
-        <w:t>»</w:t>
-      </w:r>
-      <w:r>
-        <w:t xml:space="preserve"> </w:t>
-      </w:r>
-      <w:r>
-        <w:t>внутри себя запускает поток, который по таймеру каждые 2 секунды, проверяет буфер</w:t>
-      </w:r>
-      <w:r>
-        <w:t xml:space="preserve"> </w:t>
-      </w:r>
-      <w:r>
-        <w:t>класса «</w:t>
-      </w:r>
-      <w:bookmarkStart w:id="1" w:name="_Hlk382655842"/>
-      <w:proofErr w:type="spellStart"/>
-      <w:r>
-        <w:rPr>
-          <w:b/>
-          <w:lang w:val="en-US"/>
-        </w:rPr>
-        <w:t>BufferReader</w:t>
-      </w:r>
-      <w:bookmarkEnd w:id="1"/>
-      <w:proofErr w:type="spellEnd"/>
-      <w:r>
-        <w:t>», если там появляются новые значения, то он их выводит на форму.</w:t>
-      </w:r>
-    </w:p>
-    <w:bookmarkEnd w:id="0"/>
-    <w:p>
-      <w:r>
-        <w:t xml:space="preserve">Так же на форме есть кнопка </w:t>
-      </w:r>
-      <w:bookmarkStart w:id="2" w:name="_Hlk382654791"/>
-      <w:r>
-        <w:t>«</w:t>
-      </w:r>
-      <w:r>
-        <w:rPr>
-          <w:b/>
-          <w:lang w:val="en-US"/>
-        </w:rPr>
-        <w:t>Push</w:t>
-      </w:r>
-      <w:r>
-        <w:rPr>
-          <w:b/>
-        </w:rPr>
-        <w:t xml:space="preserve"> </w:t>
-      </w:r>
-      <w:r>
-        <w:rPr>
-          <w:b/>
-          <w:lang w:val="en-US"/>
-        </w:rPr>
-        <w:t>message</w:t>
-      </w:r>
-      <w:r>
-        <w:rPr>
-          <w:b/>
-        </w:rPr>
-        <w:t xml:space="preserve"> </w:t>
-      </w:r>
-      <w:r>
-        <w:rPr>
-          <w:b/>
-          <w:lang w:val="en-US"/>
-        </w:rPr>
-        <w:t>to</w:t>
-      </w:r>
-      <w:r>
-        <w:rPr>
-          <w:b/>
-        </w:rPr>
-        <w:t xml:space="preserve"> </w:t>
-      </w:r>
-      <w:r>
-        <w:rPr>
-          <w:b/>
-          <w:lang w:val="en-US"/>
-        </w:rPr>
-        <w:t>buffer</w:t>
-      </w:r>
-      <w:r>
-        <w:t>»</w:t>
-      </w:r>
-      <w:bookmarkEnd w:id="2"/>
-      <w:r>
-        <w:t xml:space="preserve">, которая посылает </w:t>
-      </w:r>
-      <w:r>
-        <w:t>случайное</w:t>
-      </w:r>
-      <w:r>
-        <w:t xml:space="preserve"> сообщение</w:t>
-      </w:r>
-      <w:r>
-        <w:t xml:space="preserve"> с помощью класса «</w:t>
-      </w:r>
-      <w:proofErr w:type="spellStart"/>
-      <w:r>
-        <w:rPr>
-          <w:b/>
-          <w:lang w:val="en-US"/>
-        </w:rPr>
-        <w:t>BufferWriter</w:t>
-      </w:r>
-      <w:proofErr w:type="spellEnd"/>
-      <w:r>
-        <w:t>»</w:t>
-      </w:r>
-      <w:r>
-        <w:t xml:space="preserve"> в класс «</w:t>
-      </w:r>
-      <w:r>
-        <w:rPr>
-          <w:b/>
-          <w:lang w:val="en-US"/>
-        </w:rPr>
-        <w:t>Buffer</w:t>
-      </w:r>
-      <w:r>
-        <w:t>»</w:t>
+        <w:t xml:space="preserve">то </w:t>
+      </w:r>
+      <w:r>
+        <w:t>этот поток запускается на обработку сообщения, ему так же передается реализация интерфейса «</w:t>
+      </w:r>
+      <w:r>
+        <w:rPr>
+          <w:b/>
+        </w:rPr>
+        <w:t>ProcessingListener</w:t>
+      </w:r>
+      <w:r>
+        <w:t xml:space="preserve">», в которой одна функция </w:t>
+      </w:r>
+      <w:r>
+        <w:rPr>
+          <w:b/>
+        </w:rPr>
+        <w:t>processingDone()</w:t>
       </w:r>
       <w:r>
         <w:t xml:space="preserve">, </w:t>
       </w:r>
       <w:r>
-        <w:t>который может хранить только одно сообщение</w:t>
-      </w:r>
-      <w:r>
-        <w:t>.</w:t>
+        <w:t>которая вызывается при завершении обработки сообщения потоком, она выводит сообщение на форму.</w:t>
       </w:r>
     </w:p>
     <w:p/>
     <w:p>
       <w:pPr>
-        <w:spacing w:after="160" w:line="259" w:lineRule="auto"/>
-        <w:ind w:firstLine="0"/>
-        <w:jc w:val="left"/>
         <w:rPr>
           <w:rFonts w:asciiTheme="majorHAnsi" w:eastAsiaTheme="majorEastAsia" w:hAnsiTheme="majorHAnsi" w:cstheme="majorBidi"/>
           <w:color w:val="2E74B5" w:themeColor="accent1" w:themeShade="BF"/>
@@ -975,6 +750,12 @@
         <w:t>ля работы приложения требуется установленная JRE</w:t>
       </w:r>
       <w:r>
+        <w:t xml:space="preserve"> 1.6</w:t>
+      </w:r>
+      <w:r>
+        <w:t xml:space="preserve"> или новее</w:t>
+      </w:r>
+      <w:r>
         <w:t xml:space="preserve"> (</w:t>
       </w:r>
       <w:r>
@@ -1002,10 +783,7 @@
         <w:t>Environment</w:t>
       </w:r>
       <w:r>
-        <w:t>)</w:t>
-      </w:r>
-      <w:r>
-        <w:t>.</w:t>
+        <w:t>).</w:t>
       </w:r>
     </w:p>
     <w:p/>
@@ -1089,7 +867,7 @@
         <w:pStyle w:val="a7"/>
         <w:jc w:val="center"/>
       </w:pPr>
-      <w:bookmarkStart w:id="3" w:name="_Ref382654676"/>
+      <w:bookmarkStart w:id="4" w:name="_Ref382654676"/>
       <w:r>
         <w:t xml:space="preserve">Рисунок </w:t>
       </w:r>
@@ -1101,7 +879,7 @@
           <w:t>1</w:t>
         </w:r>
       </w:fldSimple>
-      <w:bookmarkEnd w:id="3"/>
+      <w:bookmarkEnd w:id="4"/>
       <w:r>
         <w:t>. Главное окно программы</w:t>
       </w:r>
@@ -1111,7 +889,6 @@
       <w:r>
         <w:t>Сразу после запуска программы запускается поток «</w:t>
       </w:r>
-      <w:proofErr w:type="spellStart"/>
       <w:r>
         <w:rPr>
           <w:b/>
@@ -1119,9 +896,20 @@
         </w:rPr>
         <w:t>BufferReader</w:t>
       </w:r>
-      <w:proofErr w:type="spellEnd"/>
-      <w:r>
-        <w:t xml:space="preserve">» и поток читающий </w:t>
+      <w:r>
+        <w:t xml:space="preserve">» и </w:t>
+      </w:r>
+      <w:r>
+        <w:t>пул из</w:t>
+      </w:r>
+      <w:r>
+        <w:t xml:space="preserve"> </w:t>
+      </w:r>
+      <w:r>
+        <w:t>четырех потоков, читающих</w:t>
+      </w:r>
+      <w:r>
+        <w:t xml:space="preserve"> </w:t>
       </w:r>
       <w:r>
         <w:t xml:space="preserve">его </w:t>
@@ -1210,7 +998,10 @@
     </w:p>
     <w:p>
       <w:r>
-        <w:t>Поток посылающий сообщение в буфер, поток читающий буфер и сам буфер сообщают об изменении своих состояний в консоль (</w:t>
+        <w:t>Главный поток (в котором работает программа), пул потоков, а так же потоки обработки значений,</w:t>
+      </w:r>
+      <w:r>
+        <w:t xml:space="preserve"> сообщают об изменении своих состояний в консоль (</w:t>
       </w:r>
       <w:r>
         <w:fldChar w:fldCharType="begin"/>
@@ -1249,8 +1040,8 @@
         <w:lastRenderedPageBreak/>
         <w:drawing>
           <wp:inline distT="0" distB="0" distL="0" distR="0" wp14:anchorId="0A6E9973" wp14:editId="500188C0">
-            <wp:extent cx="5940425" cy="3274060"/>
-            <wp:effectExtent l="0" t="0" r="3175" b="2540"/>
+            <wp:extent cx="5497133" cy="3274060"/>
+            <wp:effectExtent l="0" t="0" r="8890" b="2540"/>
             <wp:docPr id="2" name="Рисунок 2"/>
             <wp:cNvGraphicFramePr>
               <a:graphicFrameLocks xmlns:a="http://schemas.openxmlformats.org/drawingml/2006/main" noChangeAspect="1"/>
@@ -1277,7 +1068,7 @@
                   <pic:spPr>
                     <a:xfrm>
                       <a:off x="0" y="0"/>
-                      <a:ext cx="5940425" cy="3274060"/>
+                      <a:ext cx="5497133" cy="3274060"/>
                     </a:xfrm>
                     <a:prstGeom prst="rect">
                       <a:avLst/>
@@ -1295,7 +1086,7 @@
         <w:pStyle w:val="a7"/>
         <w:jc w:val="center"/>
       </w:pPr>
-      <w:bookmarkStart w:id="4" w:name="_Ref382655957"/>
+      <w:bookmarkStart w:id="5" w:name="_Ref382655957"/>
       <w:r>
         <w:t xml:space="preserve">Рисунок </w:t>
       </w:r>
@@ -1307,7 +1098,7 @@
           <w:t>2</w:t>
         </w:r>
       </w:fldSimple>
-      <w:bookmarkEnd w:id="4"/>
+      <w:bookmarkEnd w:id="5"/>
       <w:r>
         <w:t>. Консольное окно с журналом сообщений потоков</w:t>
       </w:r>
@@ -1315,7 +1106,10 @@
     <w:p/>
     <w:p>
       <w:r>
-        <w:t>Сообщения обработанные главным потоком выводятся в лейбл на главном окне</w:t>
+        <w:t>По мере обработки сообщений они</w:t>
+      </w:r>
+      <w:r>
+        <w:t xml:space="preserve"> выводятся в лейбл на главном окне</w:t>
       </w:r>
       <w:r>
         <w:t xml:space="preserve"> (</w:t>
@@ -1359,8 +1153,8 @@
         </w:rPr>
         <w:drawing>
           <wp:inline distT="0" distB="0" distL="0" distR="0" wp14:anchorId="7D1E01CC" wp14:editId="0337DA30">
-            <wp:extent cx="5940425" cy="3029585"/>
-            <wp:effectExtent l="0" t="0" r="3175" b="0"/>
+            <wp:extent cx="5940425" cy="2775720"/>
+            <wp:effectExtent l="0" t="0" r="3175" b="5715"/>
             <wp:docPr id="3" name="Рисунок 3"/>
             <wp:cNvGraphicFramePr>
               <a:graphicFrameLocks xmlns:a="http://schemas.openxmlformats.org/drawingml/2006/main" noChangeAspect="1"/>
@@ -1387,7 +1181,7 @@
                   <pic:spPr>
                     <a:xfrm>
                       <a:off x="0" y="0"/>
-                      <a:ext cx="5940425" cy="3029585"/>
+                      <a:ext cx="5940425" cy="2775720"/>
                     </a:xfrm>
                     <a:prstGeom prst="rect">
                       <a:avLst/>
@@ -1404,11 +1198,8 @@
       <w:pPr>
         <w:pStyle w:val="a7"/>
         <w:jc w:val="center"/>
-        <w:rPr>
-          <w:lang w:val="en-US"/>
-        </w:rPr>
-      </w:pPr>
-      <w:bookmarkStart w:id="5" w:name="_Ref382656002"/>
+      </w:pPr>
+      <w:bookmarkStart w:id="6" w:name="_Ref382656002"/>
       <w:r>
         <w:t xml:space="preserve">Рисунок </w:t>
       </w:r>
@@ -1420,18 +1211,295 @@
           <w:t>3</w:t>
         </w:r>
       </w:fldSimple>
-      <w:bookmarkEnd w:id="5"/>
+      <w:bookmarkEnd w:id="6"/>
       <w:r>
         <w:t>. Вывод обработанных сообщений</w:t>
       </w:r>
     </w:p>
-    <w:p>
-      <w:pPr>
-        <w:rPr>
+    <w:p/>
+    <w:p>
+      <w:r>
+        <w:t>Описание сообщений программы (</w:t>
+      </w:r>
+      <w:r>
+        <w:fldChar w:fldCharType="begin"/>
+      </w:r>
+      <w:r>
+        <w:instrText xml:space="preserve"> REF _Ref383274498 \h </w:instrText>
+      </w:r>
+      <w:r>
+        <w:fldChar w:fldCharType="separate"/>
+      </w:r>
+      <w:r>
+        <w:t xml:space="preserve">Рисунок </w:t>
+      </w:r>
+      <w:r>
+        <w:rPr>
+          <w:noProof/>
+        </w:rPr>
+        <w:t>4</w:t>
+      </w:r>
+      <w:r>
+        <w:fldChar w:fldCharType="end"/>
+      </w:r>
+      <w:r>
+        <w:t>):</w:t>
+      </w:r>
+    </w:p>
+    <w:p>
+      <w:pPr>
+        <w:pStyle w:val="a6"/>
+        <w:numPr>
+          <w:ilvl w:val="0"/>
+          <w:numId w:val="3"/>
+        </w:numPr>
+      </w:pPr>
+      <w:r>
+        <w:t>Если поток свободен, он пишет в лог – «</w:t>
+      </w:r>
+      <w:r>
+        <w:rPr>
+          <w:b/>
           <w:lang w:val="en-US"/>
         </w:rPr>
-      </w:pPr>
-    </w:p>
+        <w:t>FREE</w:t>
+      </w:r>
+      <w:r>
+        <w:rPr>
+          <w:b/>
+        </w:rPr>
+        <w:t>!</w:t>
+      </w:r>
+      <w:r>
+        <w:t>»</w:t>
+      </w:r>
+      <w:r>
+        <w:t xml:space="preserve"> </w:t>
+      </w:r>
+      <w:r>
+        <w:t xml:space="preserve">и </w:t>
+      </w:r>
+      <w:r>
+        <w:t>начинает обрабатывать сообщение</w:t>
+      </w:r>
+    </w:p>
+    <w:p>
+      <w:pPr>
+        <w:pStyle w:val="a6"/>
+        <w:numPr>
+          <w:ilvl w:val="0"/>
+          <w:numId w:val="3"/>
+        </w:numPr>
+      </w:pPr>
+      <w:r>
+        <w:t xml:space="preserve">Если поток занят, он пишет в лог </w:t>
+      </w:r>
+      <w:bookmarkStart w:id="7" w:name="_Hlk383274546"/>
+      <w:r>
+        <w:t>–</w:t>
+      </w:r>
+      <w:bookmarkEnd w:id="7"/>
+      <w:r>
+        <w:t xml:space="preserve"> «</w:t>
+      </w:r>
+      <w:r>
+        <w:rPr>
+          <w:b/>
+          <w:lang w:val="en-US"/>
+        </w:rPr>
+        <w:t>busy</w:t>
+      </w:r>
+      <w:r>
+        <w:t>», пул потоков пр</w:t>
+      </w:r>
+      <w:r>
+        <w:t>одолжает искать свободный поток</w:t>
+      </w:r>
+    </w:p>
+    <w:p>
+      <w:pPr>
+        <w:pStyle w:val="a6"/>
+        <w:numPr>
+          <w:ilvl w:val="0"/>
+          <w:numId w:val="3"/>
+        </w:numPr>
+      </w:pPr>
+      <w:r>
+        <w:lastRenderedPageBreak/>
+        <w:t>При завершении обработки сообщения</w:t>
+      </w:r>
+      <w:r>
+        <w:t>,</w:t>
+      </w:r>
+      <w:r>
+        <w:t xml:space="preserve"> поток пишет об этом в лог</w:t>
+      </w:r>
+      <w:r>
+        <w:t xml:space="preserve"> </w:t>
+      </w:r>
+      <w:r>
+        <w:t>–</w:t>
+      </w:r>
+      <w:r>
+        <w:t xml:space="preserve"> </w:t>
+      </w:r>
+      <w:r>
+        <w:t>«</w:t>
+      </w:r>
+      <w:r>
+        <w:rPr>
+          <w:b/>
+        </w:rPr>
+        <w:t xml:space="preserve">№ потока </w:t>
+      </w:r>
+      <w:r>
+        <w:rPr>
+          <w:b/>
+          <w:lang w:val="en-US"/>
+        </w:rPr>
+        <w:t>finish</w:t>
+      </w:r>
+      <w:r>
+        <w:rPr>
+          <w:b/>
+        </w:rPr>
+        <w:t>!</w:t>
+      </w:r>
+      <w:r>
+        <w:t>»</w:t>
+      </w:r>
+    </w:p>
+    <w:p>
+      <w:pPr>
+        <w:pStyle w:val="a6"/>
+        <w:numPr>
+          <w:ilvl w:val="0"/>
+          <w:numId w:val="3"/>
+        </w:numPr>
+      </w:pPr>
+      <w:r>
+        <w:t>Если все потоки заняты, то</w:t>
+      </w:r>
+      <w:r>
+        <w:t xml:space="preserve"> в</w:t>
+      </w:r>
+      <w:r>
+        <w:t xml:space="preserve"> лог пишется сообщение: «</w:t>
+      </w:r>
+      <w:r>
+        <w:rPr>
+          <w:b/>
+          <w:lang w:val="en-US"/>
+        </w:rPr>
+        <w:t>No</w:t>
+      </w:r>
+      <w:r>
+        <w:rPr>
+          <w:b/>
+        </w:rPr>
+        <w:t xml:space="preserve"> </w:t>
+      </w:r>
+      <w:r>
+        <w:rPr>
+          <w:b/>
+          <w:lang w:val="en-US"/>
+        </w:rPr>
+        <w:t>free</w:t>
+      </w:r>
+      <w:r>
+        <w:rPr>
+          <w:b/>
+        </w:rPr>
+        <w:t xml:space="preserve"> </w:t>
+      </w:r>
+      <w:r>
+        <w:rPr>
+          <w:b/>
+          <w:lang w:val="en-US"/>
+        </w:rPr>
+        <w:t>threads</w:t>
+      </w:r>
+      <w:r>
+        <w:t>».</w:t>
+      </w:r>
+    </w:p>
+    <w:p>
+      <w:pPr>
+        <w:keepNext/>
+      </w:pPr>
+      <w:r>
+        <w:rPr>
+          <w:noProof/>
+          <w:lang w:eastAsia="ru-RU"/>
+        </w:rPr>
+        <w:drawing>
+          <wp:inline distT="0" distB="0" distL="0" distR="0" wp14:anchorId="3ECCCDC9" wp14:editId="51FF754E">
+            <wp:extent cx="5940425" cy="3618865"/>
+            <wp:effectExtent l="0" t="0" r="3175" b="635"/>
+            <wp:docPr id="4" name="Рисунок 4"/>
+            <wp:cNvGraphicFramePr>
+              <a:graphicFrameLocks xmlns:a="http://schemas.openxmlformats.org/drawingml/2006/main" noChangeAspect="1"/>
+            </wp:cNvGraphicFramePr>
+            <a:graphic xmlns:a="http://schemas.openxmlformats.org/drawingml/2006/main">
+              <a:graphicData uri="http://schemas.openxmlformats.org/drawingml/2006/picture">
+                <pic:pic xmlns:pic="http://schemas.openxmlformats.org/drawingml/2006/picture">
+                  <pic:nvPicPr>
+                    <pic:cNvPr id="4" name="All messages.jpg"/>
+                    <pic:cNvPicPr/>
+                  </pic:nvPicPr>
+                  <pic:blipFill>
+                    <a:blip r:embed="rId9">
+                      <a:extLst>
+                        <a:ext uri="{28A0092B-C50C-407E-A947-70E740481C1C}">
+                          <a14:useLocalDpi xmlns:a14="http://schemas.microsoft.com/office/drawing/2010/main" val="0"/>
+                        </a:ext>
+                      </a:extLst>
+                    </a:blip>
+                    <a:stretch>
+                      <a:fillRect/>
+                    </a:stretch>
+                  </pic:blipFill>
+                  <pic:spPr>
+                    <a:xfrm>
+                      <a:off x="0" y="0"/>
+                      <a:ext cx="5940425" cy="3618865"/>
+                    </a:xfrm>
+                    <a:prstGeom prst="rect">
+                      <a:avLst/>
+                    </a:prstGeom>
+                  </pic:spPr>
+                </pic:pic>
+              </a:graphicData>
+            </a:graphic>
+          </wp:inline>
+        </w:drawing>
+      </w:r>
+    </w:p>
+    <w:p>
+      <w:pPr>
+        <w:pStyle w:val="a7"/>
+        <w:jc w:val="center"/>
+      </w:pPr>
+      <w:bookmarkStart w:id="8" w:name="_Ref383274483"/>
+      <w:bookmarkStart w:id="9" w:name="_Ref383274498"/>
+      <w:r>
+        <w:t xml:space="preserve">Рисунок </w:t>
+      </w:r>
+      <w:fldSimple w:instr=" SEQ Рисунок \* ARABIC ">
+        <w:r>
+          <w:rPr>
+            <w:noProof/>
+          </w:rPr>
+          <w:t>4</w:t>
+        </w:r>
+      </w:fldSimple>
+      <w:bookmarkEnd w:id="9"/>
+      <w:r>
+        <w:t>. Сообщения программы</w:t>
+      </w:r>
+      <w:bookmarkEnd w:id="8"/>
+    </w:p>
+    <w:p/>
     <w:p>
       <w:r>
         <w:t>Для завершения программы достаточно нажать на крестик в правом верхнем углу главного окна.</w:t>
@@ -1443,25 +1511,38 @@
         <w:pStyle w:val="1"/>
       </w:pPr>
       <w:r>
-        <w:lastRenderedPageBreak/>
         <w:t>Результаты</w:t>
       </w:r>
     </w:p>
     <w:p>
       <w:r>
-        <w:t>В результате выполнения работы была разработана программа, которая состоит из двух модулей: передатчика</w:t>
+        <w:t xml:space="preserve">В результате </w:t>
+      </w:r>
+      <w:r>
+        <w:t>выполнения работы</w:t>
       </w:r>
       <w:r>
         <w:t>,</w:t>
       </w:r>
-      <w:r>
-        <w:t xml:space="preserve"> имитирующего аппаратное обеспечение СРВ и приемника - потребителя.</w:t>
-      </w:r>
-    </w:p>
-    <w:p>
-      <w:bookmarkStart w:id="6" w:name="_GoBack"/>
-      <w:bookmarkEnd w:id="6"/>
-    </w:p>
+      <w:bookmarkStart w:id="10" w:name="_GoBack"/>
+      <w:bookmarkEnd w:id="10"/>
+      <w:r>
+        <w:t xml:space="preserve"> в программу из лабораторной работы №1 был добавлен пул потоков, который позволяет ускорить обработку сообщений</w:t>
+      </w:r>
+      <w:r>
+        <w:t xml:space="preserve"> </w:t>
+      </w:r>
+      <w:r>
+        <w:t>в</w:t>
+      </w:r>
+      <w:r>
+        <w:t xml:space="preserve"> случаях, когда целевая система является многопроцессорной (или даже с одним многоядерным процессором, или с технологией HyperThreading)</w:t>
+      </w:r>
+      <w:r>
+        <w:t>.</w:t>
+      </w:r>
+    </w:p>
+    <w:p/>
     <w:sectPr>
       <w:pgSz w:w="11906" w:h="16838"/>
       <w:pgMar w:top="1134" w:right="850" w:bottom="1134" w:left="1701" w:header="708" w:footer="708" w:gutter="0"/>
@@ -1475,6 +1556,92 @@
 <file path=word/numbering.xml><?xml version="1.0" encoding="utf-8"?>
 <w:numbering xmlns:wpc="http://schemas.microsoft.com/office/word/2010/wordprocessingCanvas" xmlns:mc="http://schemas.openxmlformats.org/markup-compatibility/2006" xmlns:o="urn:schemas-microsoft-com:office:office" xmlns:r="http://schemas.openxmlformats.org/officeDocument/2006/relationships" xmlns:m="http://schemas.openxmlformats.org/officeDocument/2006/math" xmlns:v="urn:schemas-microsoft-com:vml" xmlns:wp14="http://schemas.microsoft.com/office/word/2010/wordprocessingDrawing" xmlns:wp="http://schemas.openxmlformats.org/drawingml/2006/wordprocessingDrawing" xmlns:w10="urn:schemas-microsoft-com:office:word" xmlns:w="http://schemas.openxmlformats.org/wordprocessingml/2006/main" xmlns:w14="http://schemas.microsoft.com/office/word/2010/wordml" xmlns:w15="http://schemas.microsoft.com/office/word/2012/wordml" xmlns:wpg="http://schemas.microsoft.com/office/word/2010/wordprocessingGroup" xmlns:wpi="http://schemas.microsoft.com/office/word/2010/wordprocessingInk" xmlns:wne="http://schemas.microsoft.com/office/word/2006/wordml" xmlns:wps="http://schemas.microsoft.com/office/word/2010/wordprocessingShape" mc:Ignorable="w14 w15 wp14">
   <w:abstractNum w:abstractNumId="0">
+    <w:nsid w:val="0F0C6ABC"/>
+    <w:multiLevelType w:val="hybridMultilevel"/>
+    <w:tmpl w:val="F1503710"/>
+    <w:lvl w:ilvl="0" w:tplc="0419000F">
+      <w:start w:val="1"/>
+      <w:numFmt w:val="decimal"/>
+      <w:lvlText w:val="%1."/>
+      <w:lvlJc w:val="left"/>
+      <w:pPr>
+        <w:ind w:left="1287" w:hanging="360"/>
+      </w:pPr>
+    </w:lvl>
+    <w:lvl w:ilvl="1" w:tplc="04190019" w:tentative="1">
+      <w:start w:val="1"/>
+      <w:numFmt w:val="lowerLetter"/>
+      <w:lvlText w:val="%2."/>
+      <w:lvlJc w:val="left"/>
+      <w:pPr>
+        <w:ind w:left="2007" w:hanging="360"/>
+      </w:pPr>
+    </w:lvl>
+    <w:lvl w:ilvl="2" w:tplc="0419001B" w:tentative="1">
+      <w:start w:val="1"/>
+      <w:numFmt w:val="lowerRoman"/>
+      <w:lvlText w:val="%3."/>
+      <w:lvlJc w:val="right"/>
+      <w:pPr>
+        <w:ind w:left="2727" w:hanging="180"/>
+      </w:pPr>
+    </w:lvl>
+    <w:lvl w:ilvl="3" w:tplc="0419000F" w:tentative="1">
+      <w:start w:val="1"/>
+      <w:numFmt w:val="decimal"/>
+      <w:lvlText w:val="%4."/>
+      <w:lvlJc w:val="left"/>
+      <w:pPr>
+        <w:ind w:left="3447" w:hanging="360"/>
+      </w:pPr>
+    </w:lvl>
+    <w:lvl w:ilvl="4" w:tplc="04190019" w:tentative="1">
+      <w:start w:val="1"/>
+      <w:numFmt w:val="lowerLetter"/>
+      <w:lvlText w:val="%5."/>
+      <w:lvlJc w:val="left"/>
+      <w:pPr>
+        <w:ind w:left="4167" w:hanging="360"/>
+      </w:pPr>
+    </w:lvl>
+    <w:lvl w:ilvl="5" w:tplc="0419001B" w:tentative="1">
+      <w:start w:val="1"/>
+      <w:numFmt w:val="lowerRoman"/>
+      <w:lvlText w:val="%6."/>
+      <w:lvlJc w:val="right"/>
+      <w:pPr>
+        <w:ind w:left="4887" w:hanging="180"/>
+      </w:pPr>
+    </w:lvl>
+    <w:lvl w:ilvl="6" w:tplc="0419000F" w:tentative="1">
+      <w:start w:val="1"/>
+      <w:numFmt w:val="decimal"/>
+      <w:lvlText w:val="%7."/>
+      <w:lvlJc w:val="left"/>
+      <w:pPr>
+        <w:ind w:left="5607" w:hanging="360"/>
+      </w:pPr>
+    </w:lvl>
+    <w:lvl w:ilvl="7" w:tplc="04190019" w:tentative="1">
+      <w:start w:val="1"/>
+      <w:numFmt w:val="lowerLetter"/>
+      <w:lvlText w:val="%8."/>
+      <w:lvlJc w:val="left"/>
+      <w:pPr>
+        <w:ind w:left="6327" w:hanging="360"/>
+      </w:pPr>
+    </w:lvl>
+    <w:lvl w:ilvl="8" w:tplc="0419001B" w:tentative="1">
+      <w:start w:val="1"/>
+      <w:numFmt w:val="lowerRoman"/>
+      <w:lvlText w:val="%9."/>
+      <w:lvlJc w:val="right"/>
+      <w:pPr>
+        <w:ind w:left="7047" w:hanging="180"/>
+      </w:pPr>
+    </w:lvl>
+  </w:abstractNum>
+  <w:abstractNum w:abstractNumId="1">
     <w:nsid w:val="16E16300"/>
     <w:multiLevelType w:val="hybridMultilevel"/>
     <w:tmpl w:val="6CB835FA"/>
@@ -1587,7 +1754,7 @@
       </w:rPr>
     </w:lvl>
   </w:abstractNum>
-  <w:abstractNum w:abstractNumId="1">
+  <w:abstractNum w:abstractNumId="2">
     <w:nsid w:val="41EF4023"/>
     <w:multiLevelType w:val="hybridMultilevel"/>
     <w:tmpl w:val="5DDE90D2"/>
@@ -1701,10 +1868,13 @@
     </w:lvl>
   </w:abstractNum>
   <w:num w:numId="1">
-    <w:abstractNumId w:val="0"/>
+    <w:abstractNumId w:val="1"/>
   </w:num>
   <w:num w:numId="2">
-    <w:abstractNumId w:val="1"/>
+    <w:abstractNumId w:val="2"/>
+  </w:num>
+  <w:num w:numId="3">
+    <w:abstractNumId w:val="0"/>
   </w:num>
 </w:numbering>
 </file>
@@ -2563,7 +2733,7 @@
 </file>
 
 <file path=customXml/itemProps1.xml><?xml version="1.0" encoding="utf-8"?>
-<ds:datastoreItem xmlns:ds="http://schemas.openxmlformats.org/officeDocument/2006/customXml" ds:itemID="{75718170-C364-45FD-BDD5-77B8BE139628}">
+<ds:datastoreItem xmlns:ds="http://schemas.openxmlformats.org/officeDocument/2006/customXml" ds:itemID="{051CA142-9855-4818-BCA4-4074C8C0CD56}">
   <ds:schemaRefs>
     <ds:schemaRef ds:uri="http://schemas.openxmlformats.org/officeDocument/2006/bibliography"/>
   </ds:schemaRefs>

</xml_diff>